<commit_message>
finished documentation and made a pdf
</commit_message>
<xml_diff>
--- a/Data-Flow.docx
+++ b/Data-Flow.docx
@@ -4,13 +4,8 @@
   <w:body>
     <w:p>
       <w:r>
-        <w:t xml:space="preserve">1 </w:t>
-      </w:r>
-      <w:proofErr w:type="spellStart"/>
-      <w:r>
-        <w:t>Tokenizer</w:t>
-      </w:r>
-      <w:proofErr w:type="spellEnd"/>
+        <w:t>1 Tokenizer</w:t>
+      </w:r>
     </w:p>
     <w:p>
       <w:r>
@@ -20,126 +15,38 @@
         <w:t xml:space="preserve"> </w:t>
       </w:r>
       <w:r>
-        <w:t xml:space="preserve">Infix-to-posfix </w:t>
-      </w:r>
-      <w:proofErr w:type="spellStart"/>
+        <w:t>Infix-to-pos</w:t>
+      </w:r>
+      <w:r>
+        <w:t>t</w:t>
+      </w:r>
+      <w:r>
+        <w:t xml:space="preserve">fix </w:t>
+      </w:r>
       <w:r>
         <w:t>Translator</w:t>
       </w:r>
-      <w:proofErr w:type="spellEnd"/>
     </w:p>
     <w:p>
       <w:r>
-        <w:t xml:space="preserve">3 </w:t>
-      </w:r>
-      <w:proofErr w:type="spellStart"/>
-      <w:r>
-        <w:t>Code</w:t>
-      </w:r>
-      <w:proofErr w:type="spellEnd"/>
-      <w:r>
-        <w:t xml:space="preserve"> </w:t>
-      </w:r>
-      <w:proofErr w:type="spellStart"/>
-      <w:r>
-        <w:t>Generator</w:t>
-      </w:r>
-      <w:proofErr w:type="spellEnd"/>
+        <w:t>3 Code Generator</w:t>
+      </w:r>
     </w:p>
     <w:p>
       <w:r>
-        <w:t xml:space="preserve">4 </w:t>
-      </w:r>
-      <w:proofErr w:type="spellStart"/>
-      <w:r>
-        <w:t>Vitual</w:t>
-      </w:r>
-      <w:proofErr w:type="spellEnd"/>
-      <w:r>
-        <w:t xml:space="preserve"> Maquine</w:t>
-      </w:r>
-      <w:bookmarkStart w:id="0" w:name="_GoBack"/>
-      <w:bookmarkEnd w:id="0"/>
+        <w:t>4 Vi</w:t>
+      </w:r>
+      <w:r>
+        <w:t>r</w:t>
+      </w:r>
+      <w:r>
+        <w:t>tual Ma</w:t>
+      </w:r>
+      <w:r>
+        <w:t>schine</w:t>
+      </w:r>
     </w:p>
     <w:p>
-      <w:r>
-        <w:rPr>
-          <w:noProof/>
-        </w:rPr>
-        <mc:AlternateContent>
-          <mc:Choice Requires="wps">
-            <w:drawing>
-              <wp:anchor distT="0" distB="0" distL="114300" distR="114300" simplePos="0" relativeHeight="251676672" behindDoc="0" locked="0" layoutInCell="1" allowOverlap="1">
-                <wp:simplePos x="0" y="0"/>
-                <wp:positionH relativeFrom="column">
-                  <wp:posOffset>2196465</wp:posOffset>
-                </wp:positionH>
-                <wp:positionV relativeFrom="paragraph">
-                  <wp:posOffset>2407285</wp:posOffset>
-                </wp:positionV>
-                <wp:extent cx="922020" cy="137160"/>
-                <wp:effectExtent l="19050" t="76200" r="11430" b="34290"/>
-                <wp:wrapNone/>
-                <wp:docPr id="13" name="Conector: curvado 13"/>
-                <wp:cNvGraphicFramePr/>
-                <a:graphic xmlns:a="http://schemas.openxmlformats.org/drawingml/2006/main">
-                  <a:graphicData uri="http://schemas.microsoft.com/office/word/2010/wordprocessingShape">
-                    <wps:wsp>
-                      <wps:cNvCnPr/>
-                      <wps:spPr>
-                        <a:xfrm flipH="1" flipV="1">
-                          <a:off x="0" y="0"/>
-                          <a:ext cx="922020" cy="137160"/>
-                        </a:xfrm>
-                        <a:prstGeom prst="curvedConnector3">
-                          <a:avLst/>
-                        </a:prstGeom>
-                        <a:ln>
-                          <a:tailEnd type="triangle"/>
-                        </a:ln>
-                      </wps:spPr>
-                      <wps:style>
-                        <a:lnRef idx="1">
-                          <a:schemeClr val="accent1"/>
-                        </a:lnRef>
-                        <a:fillRef idx="0">
-                          <a:schemeClr val="accent1"/>
-                        </a:fillRef>
-                        <a:effectRef idx="0">
-                          <a:schemeClr val="accent1"/>
-                        </a:effectRef>
-                        <a:fontRef idx="minor">
-                          <a:schemeClr val="tx1"/>
-                        </a:fontRef>
-                      </wps:style>
-                      <wps:bodyPr/>
-                    </wps:wsp>
-                  </a:graphicData>
-                </a:graphic>
-              </wp:anchor>
-            </w:drawing>
-          </mc:Choice>
-          <mc:Fallback>
-            <w:pict>
-              <v:shapetype w14:anchorId="36F837BF" id="_x0000_t38" coordsize="21600,21600" o:spt="38" o:oned="t" path="m,c@0,0@1,5400@1,10800@1,16200@2,21600,21600,21600e" filled="f">
-                <v:formulas>
-                  <v:f eqn="mid #0 0"/>
-                  <v:f eqn="val #0"/>
-                  <v:f eqn="mid #0 21600"/>
-                </v:formulas>
-                <v:path arrowok="t" fillok="f" o:connecttype="none"/>
-                <v:handles>
-                  <v:h position="#0,center"/>
-                </v:handles>
-                <o:lock v:ext="edit" shapetype="t"/>
-              </v:shapetype>
-              <v:shape id="Conector: curvado 13" o:spid="_x0000_s1026" type="#_x0000_t38" style="position:absolute;margin-left:172.95pt;margin-top:189.55pt;width:72.6pt;height:10.8pt;flip:x y;z-index:251676672;visibility:visible;mso-wrap-style:square;mso-wrap-distance-left:9pt;mso-wrap-distance-top:0;mso-wrap-distance-right:9pt;mso-wrap-distance-bottom:0;mso-position-horizontal:absolute;mso-position-horizontal-relative:text;mso-position-vertical:absolute;mso-position-vertical-relative:text" o:gfxdata="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" adj="10800" strokecolor="#4472c4 [3204]" strokeweight=".5pt">
-                <v:stroke endarrow="block" joinstyle="miter"/>
-              </v:shape>
-            </w:pict>
-          </mc:Fallback>
-        </mc:AlternateContent>
-      </w:r>
       <w:r>
         <w:rPr>
           <w:noProof/>
@@ -205,7 +112,19 @@
           </mc:Choice>
           <mc:Fallback>
             <w:pict>
-              <v:shape w14:anchorId="70287171" id="Conector: curvado 12" o:spid="_x0000_s1026" type="#_x0000_t38" style="position:absolute;margin-left:277.95pt;margin-top:151.75pt;width:1in;height:52.2pt;flip:x;z-index:251675648;visibility:visible;mso-wrap-style:square;mso-width-percent:0;mso-height-percent:0;mso-wrap-distance-left:9pt;mso-wrap-distance-top:0;mso-wrap-distance-right:9pt;mso-wrap-distance-bottom:0;mso-position-horizontal:absolute;mso-position-horizontal-relative:margin;mso-position-vertical:absolute;mso-position-vertical-relative:text;mso-width-percent:0;mso-height-percent:0;mso-width-relative:margin;mso-height-relative:margin" o:gfxdata="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" adj="10800" strokecolor="#4472c4 [3204]" strokeweight=".5pt">
+              <v:shapetype w14:anchorId="4E488D3B" id="_x0000_t38" coordsize="21600,21600" o:spt="38" o:oned="t" path="m,c@0,0@1,5400@1,10800@1,16200@2,21600,21600,21600e" filled="f">
+                <v:formulas>
+                  <v:f eqn="mid #0 0"/>
+                  <v:f eqn="val #0"/>
+                  <v:f eqn="mid #0 21600"/>
+                </v:formulas>
+                <v:path arrowok="t" fillok="f" o:connecttype="none"/>
+                <v:handles>
+                  <v:h position="#0,center"/>
+                </v:handles>
+                <o:lock v:ext="edit" shapetype="t"/>
+              </v:shapetype>
+              <v:shape id="Conector: curvado 12" o:spid="_x0000_s1026" type="#_x0000_t38" style="position:absolute;margin-left:277.95pt;margin-top:151.75pt;width:1in;height:52.2pt;flip:x;z-index:251675648;visibility:visible;mso-wrap-style:square;mso-width-percent:0;mso-height-percent:0;mso-wrap-distance-left:9pt;mso-wrap-distance-top:0;mso-wrap-distance-right:9pt;mso-wrap-distance-bottom:0;mso-position-horizontal:absolute;mso-position-horizontal-relative:margin;mso-position-vertical:absolute;mso-position-vertical-relative:text;mso-width-percent:0;mso-height-percent:0;mso-width-relative:margin;mso-height-relative:margin" o:gfxdata="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" adj="10800" strokecolor="#4472c4 [3204]" strokeweight=".5pt">
                 <v:stroke endarrow="block" joinstyle="miter"/>
                 <w10:wrap anchorx="margin"/>
               </v:shape>
@@ -688,11 +607,9 @@
                             <w:pPr>
                               <w:jc w:val="center"/>
                             </w:pPr>
-                            <w:proofErr w:type="spellStart"/>
                             <w:r>
                               <w:t>Customer</w:t>
                             </w:r>
-                            <w:proofErr w:type="spellEnd"/>
                           </w:p>
                         </w:txbxContent>
                       </wps:txbx>
@@ -911,14 +828,7 @@
       </w:r>
       <w:r>
         <w:tab/>
-      </w:r>
-      <w:proofErr w:type="spellStart"/>
-      <w:r>
-        <w:t>Puts</w:t>
-      </w:r>
-      <w:proofErr w:type="spellEnd"/>
-      <w:r>
-        <w:t xml:space="preserve"> data in</w:t>
+        <w:t>Puts data in</w:t>
       </w:r>
     </w:p>
     <w:p>
@@ -936,17 +846,7 @@
       </w:r>
       <w:r>
         <w:tab/>
-      </w:r>
-      <w:r>
-        <w:tab/>
-      </w:r>
-      <w:proofErr w:type="spellStart"/>
-      <w:r>
-        <w:t>Convert</w:t>
-      </w:r>
-      <w:proofErr w:type="spellEnd"/>
-      <w:r>
-        <w:t xml:space="preserve"> data</w:t>
+        <w:t>Convert data</w:t>
       </w:r>
     </w:p>
     <w:p/>
@@ -964,38 +864,8 @@
         <w:tab/>
       </w:r>
       <w:r>
-        <w:tab/>
-      </w:r>
-      <w:r>
-        <w:tab/>
-      </w:r>
-      <w:r>
-        <w:tab/>
-      </w:r>
-      <w:r>
-        <w:tab/>
-      </w:r>
-      <w:proofErr w:type="spellStart"/>
-      <w:r>
-        <w:t>Separate</w:t>
-      </w:r>
-      <w:proofErr w:type="spellEnd"/>
-      <w:r>
-        <w:t xml:space="preserve"> data </w:t>
-      </w:r>
-      <w:proofErr w:type="spellStart"/>
-      <w:r>
-        <w:t>using</w:t>
-      </w:r>
-      <w:proofErr w:type="spellEnd"/>
-      <w:r>
-        <w:t xml:space="preserve"> </w:t>
-      </w:r>
-      <w:proofErr w:type="spellStart"/>
-      <w:r>
-        <w:t>algorith</w:t>
-      </w:r>
-      <w:proofErr w:type="spellEnd"/>
+        <w:t>Translate data to postfix notation</w:t>
+      </w:r>
     </w:p>
     <w:p/>
     <w:p>
@@ -1051,11 +921,9 @@
                       <wps:txbx>
                         <w:txbxContent>
                           <w:p>
-                            <w:proofErr w:type="spellStart"/>
                             <w:r>
                               <w:t>Solution</w:t>
                             </w:r>
-                            <w:proofErr w:type="spellEnd"/>
                           </w:p>
                         </w:txbxContent>
                       </wps:txbx>
@@ -1109,44 +977,99 @@
         <w:tab/>
       </w:r>
       <w:r>
-        <w:tab/>
-      </w:r>
-      <w:r>
-        <w:tab/>
-      </w:r>
-      <w:r>
-        <w:tab/>
-      </w:r>
-      <w:proofErr w:type="spellStart"/>
-      <w:r>
-        <w:t>Generates</w:t>
-      </w:r>
-      <w:proofErr w:type="spellEnd"/>
-      <w:r>
-        <w:t xml:space="preserve"> </w:t>
-      </w:r>
-      <w:proofErr w:type="spellStart"/>
-      <w:r>
-        <w:t>Code</w:t>
-      </w:r>
-      <w:proofErr w:type="spellEnd"/>
+        <w:t xml:space="preserve">          </w:t>
+      </w:r>
+      <w:bookmarkStart w:id="0" w:name="_GoBack"/>
+      <w:bookmarkEnd w:id="0"/>
+      <w:r>
+        <w:t>Generates Code</w:t>
+      </w:r>
     </w:p>
     <w:p>
       <w:r>
-        <w:tab/>
-      </w:r>
-      <w:r>
-        <w:tab/>
-      </w:r>
-      <w:r>
-        <w:tab/>
-      </w:r>
-      <w:r>
-        <w:tab/>
-      </w:r>
-      <w:r>
-        <w:tab/>
-        <w:t>Ejecutes</w:t>
+        <w:rPr>
+          <w:noProof/>
+        </w:rPr>
+        <mc:AlternateContent>
+          <mc:Choice Requires="wps">
+            <w:drawing>
+              <wp:anchor distT="0" distB="0" distL="114300" distR="114300" simplePos="0" relativeHeight="251676672" behindDoc="0" locked="0" layoutInCell="1" allowOverlap="1">
+                <wp:simplePos x="0" y="0"/>
+                <wp:positionH relativeFrom="column">
+                  <wp:posOffset>2215515</wp:posOffset>
+                </wp:positionH>
+                <wp:positionV relativeFrom="paragraph">
+                  <wp:posOffset>165100</wp:posOffset>
+                </wp:positionV>
+                <wp:extent cx="922020" cy="137160"/>
+                <wp:effectExtent l="19050" t="76200" r="11430" b="34290"/>
+                <wp:wrapNone/>
+                <wp:docPr id="13" name="Conector: curvado 13"/>
+                <wp:cNvGraphicFramePr/>
+                <a:graphic xmlns:a="http://schemas.openxmlformats.org/drawingml/2006/main">
+                  <a:graphicData uri="http://schemas.microsoft.com/office/word/2010/wordprocessingShape">
+                    <wps:wsp>
+                      <wps:cNvCnPr/>
+                      <wps:spPr>
+                        <a:xfrm flipH="1" flipV="1">
+                          <a:off x="0" y="0"/>
+                          <a:ext cx="922020" cy="137160"/>
+                        </a:xfrm>
+                        <a:prstGeom prst="curvedConnector3">
+                          <a:avLst/>
+                        </a:prstGeom>
+                        <a:ln>
+                          <a:tailEnd type="triangle"/>
+                        </a:ln>
+                      </wps:spPr>
+                      <wps:style>
+                        <a:lnRef idx="1">
+                          <a:schemeClr val="accent1"/>
+                        </a:lnRef>
+                        <a:fillRef idx="0">
+                          <a:schemeClr val="accent1"/>
+                        </a:fillRef>
+                        <a:effectRef idx="0">
+                          <a:schemeClr val="accent1"/>
+                        </a:effectRef>
+                        <a:fontRef idx="minor">
+                          <a:schemeClr val="tx1"/>
+                        </a:fontRef>
+                      </wps:style>
+                      <wps:bodyPr/>
+                    </wps:wsp>
+                  </a:graphicData>
+                </a:graphic>
+              </wp:anchor>
+            </w:drawing>
+          </mc:Choice>
+          <mc:Fallback>
+            <w:pict>
+              <v:shape w14:anchorId="366DA96C" id="Conector: curvado 13" o:spid="_x0000_s1026" type="#_x0000_t38" style="position:absolute;margin-left:174.45pt;margin-top:13pt;width:72.6pt;height:10.8pt;flip:x y;z-index:251676672;visibility:visible;mso-wrap-style:square;mso-wrap-distance-left:9pt;mso-wrap-distance-top:0;mso-wrap-distance-right:9pt;mso-wrap-distance-bottom:0;mso-position-horizontal:absolute;mso-position-horizontal-relative:text;mso-position-vertical:absolute;mso-position-vertical-relative:text" o:gfxdata="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" adj="10800" strokecolor="#4472c4 [3204]" strokeweight=".5pt">
+                <v:stroke endarrow="block" joinstyle="miter"/>
+              </v:shape>
+            </w:pict>
+          </mc:Fallback>
+        </mc:AlternateContent>
+      </w:r>
+      <w:r>
+        <w:tab/>
+      </w:r>
+      <w:r>
+        <w:tab/>
+      </w:r>
+      <w:r>
+        <w:tab/>
+      </w:r>
+      <w:r>
+        <w:tab/>
+      </w:r>
+      <w:r>
+        <w:tab/>
+        <w:t>Ej</w:t>
+      </w:r>
+      <w:r>
+        <w:t>ects result</w:t>
       </w:r>
     </w:p>
     <w:sectPr>
@@ -1282,6 +1205,7 @@
     <w:lsdException w:name="HTML Sample" w:semiHidden="1" w:unhideWhenUsed="1"/>
     <w:lsdException w:name="HTML Typewriter" w:semiHidden="1" w:unhideWhenUsed="1"/>
     <w:lsdException w:name="HTML Variable" w:semiHidden="1" w:unhideWhenUsed="1"/>
+    <w:lsdException w:name="Normal Table" w:semiHidden="1" w:unhideWhenUsed="1"/>
     <w:lsdException w:name="annotation subject" w:semiHidden="1" w:unhideWhenUsed="1"/>
     <w:lsdException w:name="No List" w:semiHidden="1" w:unhideWhenUsed="1"/>
     <w:lsdException w:name="Outline List 1" w:semiHidden="1" w:unhideWhenUsed="1"/>
@@ -1328,8 +1252,10 @@
     <w:lsdException w:name="Table Subtle 2" w:semiHidden="1" w:unhideWhenUsed="1"/>
     <w:lsdException w:name="Table Web 1" w:semiHidden="1" w:unhideWhenUsed="1"/>
     <w:lsdException w:name="Table Web 2" w:semiHidden="1" w:unhideWhenUsed="1"/>
+    <w:lsdException w:name="Table Web 3" w:semiHidden="1" w:unhideWhenUsed="1"/>
     <w:lsdException w:name="Balloon Text" w:semiHidden="1" w:unhideWhenUsed="1"/>
     <w:lsdException w:name="Table Grid" w:uiPriority="39"/>
+    <w:lsdException w:name="Table Theme" w:semiHidden="1" w:unhideWhenUsed="1"/>
     <w:lsdException w:name="Placeholder Text" w:semiHidden="1"/>
     <w:lsdException w:name="No Spacing" w:uiPriority="1" w:qFormat="1"/>
     <w:lsdException w:name="Light Shading" w:uiPriority="60"/>
@@ -1552,18 +1478,18 @@
     <w:lsdException w:name="Smart Link" w:semiHidden="1" w:unhideWhenUsed="1"/>
     <w:lsdException w:name="Smart Link Error" w:semiHidden="1" w:unhideWhenUsed="1"/>
   </w:latentStyles>
-  <w:style w:type="paragraph" w:default="1" w:styleId="Normal">
+  <w:style w:type="paragraph" w:default="1" w:styleId="Standard">
     <w:name w:val="Normal"/>
     <w:qFormat/>
     <w:rsid w:val="005B7850"/>
   </w:style>
-  <w:style w:type="character" w:default="1" w:styleId="Fuentedeprrafopredeter">
+  <w:style w:type="character" w:default="1" w:styleId="Absatz-Standardschriftart">
     <w:name w:val="Default Paragraph Font"/>
     <w:uiPriority w:val="1"/>
     <w:semiHidden/>
     <w:unhideWhenUsed/>
   </w:style>
-  <w:style w:type="table" w:default="1" w:styleId="Tablanormal">
+  <w:style w:type="table" w:default="1" w:styleId="NormaleTabelle">
     <w:name w:val="Normal Table"/>
     <w:uiPriority w:val="99"/>
     <w:semiHidden/>
@@ -1578,7 +1504,7 @@
       </w:tblCellMar>
     </w:tblPr>
   </w:style>
-  <w:style w:type="numbering" w:default="1" w:styleId="Sinlista">
+  <w:style w:type="numbering" w:default="1" w:styleId="KeineListe">
     <w:name w:val="No List"/>
     <w:uiPriority w:val="99"/>
     <w:semiHidden/>

</xml_diff>